<commit_message>
fix html table in index.
</commit_message>
<xml_diff>
--- a/docs/index.docx
+++ b/docs/index.docx
@@ -1852,7 +1852,7 @@
       </w:r>
     </w:p>
     <w:bookmarkEnd w:id="38"/>
-    <w:bookmarkStart w:id="78" w:name="results"/>
+    <w:bookmarkStart w:id="79" w:name="results"/>
     <w:p>
       <w:pPr>
         <w:pStyle w:val="Heading2"/>
@@ -3131,7 +3131,7 @@
         <w:t xml:space="preserve">Confidence in elections was higher among those who read the treatment vignette but remained conditional on whether the survey questions inquired about elections in Maricopa County, AZ. This evidence suggests that announcing efforts to recruit veterans and their families to work as election staff and volunteers may increase confidence in elections administration in places outside of one’s local area, but may not boost confidence in elections within one’s local area.</w:t>
       </w:r>
     </w:p>
-    <w:bookmarkStart w:id="63" w:name="election-legitimacy-beliefs"/>
+    <w:bookmarkStart w:id="64" w:name="election-legitimacy-beliefs"/>
     <w:p>
       <w:pPr>
         <w:pStyle w:val="Heading3"/>
@@ -3361,16 +3361,442 @@
         <w:t xml:space="preserve">In order to substantiate the overall influence of the treatment on confidence in elections, I regressed the dependent variable confidence on legitimacy beliefs while controlling for partisanship.</w:t>
       </w:r>
     </w:p>
+    <w:tbl>
+      <w:tblPr>
+        <w:tblStyle w:val="Table"/>
+        <w:tblW w:type="pct" w:w="5000"/>
+        <w:tblLayout w:type="fixed"/>
+        <w:tblLook w:firstRow="0" w:lastRow="0" w:firstColumn="0" w:lastColumn="0" w:noHBand="0" w:noVBand="0" w:val="0000"/>
+      </w:tblPr>
+      <w:tblGrid>
+        <w:gridCol w:w="7920"/>
+      </w:tblGrid>
+      <w:tr>
+        <w:tc>
+          <w:tcPr/>
+          <w:bookmarkStart w:id="63" w:name="tbl-legit"/>
+          <w:p>
+            <w:pPr>
+              <w:jc w:val="center"/>
+            </w:pPr>
+            <w:pPr>
+              <w:jc w:val="start"/>
+              <w:spacing w:before="200"/>
+              <w:pStyle w:val="ImageCaption"/>
+            </w:pPr>
+            <w:r>
+              <w:t xml:space="preserve">Table 3: Confidence in Elections by Treatment and Legitimacy Beliefs</w:t>
+            </w:r>
+          </w:p>
+          <w:tbl>
+            <w:tblPr>
+              <w:tblStyle w:val="Table"/>
+              <w:tblW w:type="pct" w:w="4933"/>
+              <w:tblLayout w:type="fixed"/>
+              <w:tblLook w:firstRow="1" w:lastRow="1" w:firstColumn="0" w:lastColumn="0" w:noHBand="0" w:noVBand="0" w:val="0020"/>
+            </w:tblPr>
+            <w:tblGrid>
+              <w:gridCol w:w="2851"/>
+              <w:gridCol w:w="3062"/>
+              <w:gridCol w:w="1900"/>
+            </w:tblGrid>
+            <w:tr>
+              <w:trPr>
+                <w:tblHeader w:val="on"/>
+              </w:trPr>
+              <w:tc>
+                <w:tcPr/>
+                <w:p>
+                  <w:pPr>
+                    <w:pStyle w:val="Compact"/>
+                  </w:pPr>
+                </w:p>
+              </w:tc>
+              <w:tc>
+                <w:tcPr/>
+                <w:p>
+                  <w:pPr>
+                    <w:pStyle w:val="Compact"/>
+                    <w:jc w:val="center"/>
+                  </w:pPr>
+                  <w:r>
+                    <w:t xml:space="preserve">Confidence in AZ Elections</w:t>
+                  </w:r>
+                </w:p>
+              </w:tc>
+              <w:tc>
+                <w:tcPr/>
+                <w:p>
+                  <w:pPr>
+                    <w:pStyle w:val="Compact"/>
+                    <w:jc w:val="center"/>
+                  </w:pPr>
+                  <w:r>
+                    <w:t xml:space="preserve">w/Interaction</w:t>
+                  </w:r>
+                </w:p>
+              </w:tc>
+            </w:tr>
+            <w:tr>
+              <w:tc>
+                <w:tcPr/>
+                <w:p>
+                  <w:pPr>
+                    <w:pStyle w:val="Compact"/>
+                    <w:jc w:val="center"/>
+                  </w:pPr>
+                  <w:r>
+                    <w:t xml:space="preserve">(Intercept)</w:t>
+                  </w:r>
+                </w:p>
+              </w:tc>
+              <w:tc>
+                <w:tcPr/>
+                <w:p>
+                  <w:pPr>
+                    <w:pStyle w:val="Compact"/>
+                    <w:jc w:val="center"/>
+                  </w:pPr>
+                  <w:r>
+                    <w:t xml:space="preserve">0.03 (0.08)</w:t>
+                  </w:r>
+                </w:p>
+              </w:tc>
+              <w:tc>
+                <w:tcPr/>
+                <w:p>
+                  <w:pPr>
+                    <w:pStyle w:val="Compact"/>
+                    <w:jc w:val="center"/>
+                  </w:pPr>
+                  <w:r>
+                    <w:t xml:space="preserve">0.07 (0.08)</w:t>
+                  </w:r>
+                </w:p>
+              </w:tc>
+            </w:tr>
+            <w:tr>
+              <w:tc>
+                <w:tcPr/>
+                <w:p>
+                  <w:pPr>
+                    <w:pStyle w:val="Compact"/>
+                    <w:jc w:val="center"/>
+                  </w:pPr>
+                  <w:r>
+                    <w:t xml:space="preserve">Treatment</w:t>
+                  </w:r>
+                </w:p>
+              </w:tc>
+              <w:tc>
+                <w:tcPr/>
+                <w:p>
+                  <w:pPr>
+                    <w:pStyle w:val="Compact"/>
+                    <w:jc w:val="center"/>
+                  </w:pPr>
+                  <w:r>
+                    <w:t xml:space="preserve">0.18 (0.05)***</w:t>
+                  </w:r>
+                </w:p>
+              </w:tc>
+              <w:tc>
+                <w:tcPr/>
+                <w:p>
+                  <w:pPr>
+                    <w:pStyle w:val="Compact"/>
+                    <w:jc w:val="center"/>
+                  </w:pPr>
+                  <w:r>
+                    <w:t xml:space="preserve">0.09 (0.06)</w:t>
+                  </w:r>
+                </w:p>
+              </w:tc>
+            </w:tr>
+            <w:tr>
+              <w:tc>
+                <w:tcPr/>
+                <w:p>
+                  <w:pPr>
+                    <w:pStyle w:val="Compact"/>
+                    <w:jc w:val="center"/>
+                  </w:pPr>
+                  <w:r>
+                    <w:t xml:space="preserve">Not Legitimate</w:t>
+                  </w:r>
+                </w:p>
+              </w:tc>
+              <w:tc>
+                <w:tcPr/>
+                <w:p>
+                  <w:pPr>
+                    <w:pStyle w:val="Compact"/>
+                    <w:jc w:val="center"/>
+                  </w:pPr>
+                  <w:r>
+                    <w:t xml:space="preserve">-0.72 (0.07)***</w:t>
+                  </w:r>
+                </w:p>
+              </w:tc>
+              <w:tc>
+                <w:tcPr/>
+                <w:p>
+                  <w:pPr>
+                    <w:pStyle w:val="Compact"/>
+                    <w:jc w:val="center"/>
+                  </w:pPr>
+                  <w:r>
+                    <w:t xml:space="preserve">-0.86 (0.09)***</w:t>
+                  </w:r>
+                </w:p>
+              </w:tc>
+            </w:tr>
+            <w:tr>
+              <w:tc>
+                <w:tcPr/>
+                <w:p>
+                  <w:pPr>
+                    <w:pStyle w:val="Compact"/>
+                    <w:jc w:val="center"/>
+                  </w:pPr>
+                  <w:r>
+                    <w:t xml:space="preserve">Republican</w:t>
+                  </w:r>
+                </w:p>
+              </w:tc>
+              <w:tc>
+                <w:tcPr/>
+                <w:p>
+                  <w:pPr>
+                    <w:pStyle w:val="Compact"/>
+                    <w:jc w:val="center"/>
+                  </w:pPr>
+                  <w:r>
+                    <w:t xml:space="preserve">0.11 (0.08)</w:t>
+                  </w:r>
+                </w:p>
+              </w:tc>
+              <w:tc>
+                <w:tcPr/>
+                <w:p>
+                  <w:pPr>
+                    <w:pStyle w:val="Compact"/>
+                    <w:jc w:val="center"/>
+                  </w:pPr>
+                  <w:r>
+                    <w:t xml:space="preserve">0.12 (0.08)</w:t>
+                  </w:r>
+                </w:p>
+              </w:tc>
+            </w:tr>
+            <w:tr>
+              <w:tc>
+                <w:tcPr/>
+                <w:p>
+                  <w:pPr>
+                    <w:pStyle w:val="Compact"/>
+                    <w:jc w:val="center"/>
+                  </w:pPr>
+                  <w:r>
+                    <w:t xml:space="preserve">Democrat</w:t>
+                  </w:r>
+                </w:p>
+              </w:tc>
+              <w:tc>
+                <w:tcPr/>
+                <w:p>
+                  <w:pPr>
+                    <w:pStyle w:val="Compact"/>
+                    <w:jc w:val="center"/>
+                  </w:pPr>
+                  <w:r>
+                    <w:t xml:space="preserve">0.17 (0.09)+</w:t>
+                  </w:r>
+                </w:p>
+              </w:tc>
+              <w:tc>
+                <w:tcPr/>
+                <w:p>
+                  <w:pPr>
+                    <w:pStyle w:val="Compact"/>
+                    <w:jc w:val="center"/>
+                  </w:pPr>
+                  <w:r>
+                    <w:t xml:space="preserve">0.17 (0.09)*</w:t>
+                  </w:r>
+                </w:p>
+              </w:tc>
+            </w:tr>
+            <w:tr>
+              <w:tc>
+                <w:tcPr/>
+                <w:p>
+                  <w:pPr>
+                    <w:pStyle w:val="Compact"/>
+                    <w:jc w:val="center"/>
+                  </w:pPr>
+                  <w:r>
+                    <w:t xml:space="preserve">Treatment:Not Legitimate</w:t>
+                  </w:r>
+                </w:p>
+              </w:tc>
+              <w:tc>
+                <w:tcPr/>
+                <w:p>
+                  <w:pPr>
+                    <w:pStyle w:val="Compact"/>
+                  </w:pPr>
+                </w:p>
+              </w:tc>
+              <w:tc>
+                <w:tcPr/>
+                <w:p>
+                  <w:pPr>
+                    <w:pStyle w:val="Compact"/>
+                    <w:jc w:val="center"/>
+                  </w:pPr>
+                  <w:r>
+                    <w:t xml:space="preserve">0.27 (0.11)*</w:t>
+                  </w:r>
+                </w:p>
+              </w:tc>
+            </w:tr>
+            <w:tr>
+              <w:tc>
+                <w:tcPr/>
+                <w:p>
+                  <w:pPr>
+                    <w:pStyle w:val="Compact"/>
+                    <w:jc w:val="center"/>
+                  </w:pPr>
+                  <w:r>
+                    <w:t xml:space="preserve">Num.Obs.</w:t>
+                  </w:r>
+                </w:p>
+              </w:tc>
+              <w:tc>
+                <w:tcPr/>
+                <w:p>
+                  <w:pPr>
+                    <w:pStyle w:val="Compact"/>
+                    <w:jc w:val="center"/>
+                  </w:pPr>
+                  <w:r>
+                    <w:t xml:space="preserve">1263</w:t>
+                  </w:r>
+                </w:p>
+              </w:tc>
+              <w:tc>
+                <w:tcPr/>
+                <w:p>
+                  <w:pPr>
+                    <w:pStyle w:val="Compact"/>
+                    <w:jc w:val="center"/>
+                  </w:pPr>
+                  <w:r>
+                    <w:t xml:space="preserve">1263</w:t>
+                  </w:r>
+                </w:p>
+              </w:tc>
+            </w:tr>
+            <w:tr>
+              <w:tc>
+                <w:tcPr/>
+                <w:p>
+                  <w:pPr>
+                    <w:pStyle w:val="Compact"/>
+                    <w:jc w:val="center"/>
+                  </w:pPr>
+                  <w:r>
+                    <w:t xml:space="preserve">R2 Adj.</w:t>
+                  </w:r>
+                </w:p>
+              </w:tc>
+              <w:tc>
+                <w:tcPr/>
+                <w:p>
+                  <w:pPr>
+                    <w:pStyle w:val="Compact"/>
+                    <w:jc w:val="center"/>
+                  </w:pPr>
+                  <w:r>
+                    <w:t xml:space="preserve">0.134</w:t>
+                  </w:r>
+                </w:p>
+              </w:tc>
+              <w:tc>
+                <w:tcPr/>
+                <w:p>
+                  <w:pPr>
+                    <w:pStyle w:val="Compact"/>
+                    <w:jc w:val="center"/>
+                  </w:pPr>
+                  <w:r>
+                    <w:t xml:space="preserve">0.138</w:t>
+                  </w:r>
+                </w:p>
+              </w:tc>
+            </w:tr>
+            <w:tr>
+              <w:tc>
+                <w:tcPr>
+                  <w:gridSpan w:val="3"/>
+                </w:tcPr>
+                <w:p>
+                  <w:pPr>
+                    <w:pStyle w:val="Compact"/>
+                    <w:jc w:val="center"/>
+                  </w:pPr>
+                  <w:r>
+                    <w:t xml:space="preserve">Outcome variable mean-centered and scaled by 1 standard deviation</w:t>
+                  </w:r>
+                </w:p>
+              </w:tc>
+            </w:tr>
+            <w:tr>
+              <w:tc>
+                <w:tcPr>
+                  <w:gridSpan w:val="3"/>
+                </w:tcPr>
+                <w:p>
+                  <w:pPr>
+                    <w:pStyle w:val="Compact"/>
+                    <w:numPr>
+                      <w:ilvl w:val="0"/>
+                      <w:numId w:val="1001"/>
+                    </w:numPr>
+                    <w:jc w:val="center"/>
+                  </w:pPr>
+                  <w:r>
+                    <w:t xml:space="preserve">p &lt; 0.1, * p &lt; 0.05, ** p &lt; 0.01, *** p &lt; 0.001</w:t>
+                  </w:r>
+                </w:p>
+              </w:tc>
+            </w:tr>
+          </w:tbl>
+          <w:bookmarkEnd w:id="63"/>
+          <w:p/>
+        </w:tc>
+      </w:tr>
+    </w:tbl>
     <w:p>
       <w:pPr>
-        <w:pStyle w:val="BodyText"/>
-      </w:pPr>
-      <w:r>
-        <w:t xml:space="preserve">The first model in Table</w:t>
-      </w:r>
-      <w:r>
-        <w:t xml:space="preserve"> </w:t>
-      </w:r>
+        <w:pStyle w:val="FirstParagraph"/>
+      </w:pPr>
+      <w:r>
+        <w:t xml:space="preserve">The first model in</w:t>
+      </w:r>
+      <w:r>
+        <w:t xml:space="preserve"> </w:t>
+      </w:r>
+      <w:hyperlink w:anchor="tbl-legit">
+        <w:r>
+          <w:rPr>
+            <w:rStyle w:val="Hyperlink"/>
+          </w:rPr>
+          <w:t xml:space="preserve">Table 3</w:t>
+        </w:r>
+      </w:hyperlink>
       <w:r>
         <w:t xml:space="preserve"> </w:t>
       </w:r>
@@ -3423,8 +3849,8 @@
         <w:t xml:space="preserve">There’s a positive interaction effect of the treatment vignette among those who believe that the 2020 election was not legitimate, on average and controlling for partisanship. This shows that the treatment effect was most influential upon those who believe the 2020 election results were illegitimate. The treatment alone does not reverse such beliefs, but this shows where its influence was most potent.</w:t>
       </w:r>
     </w:p>
-    <w:bookmarkEnd w:id="63"/>
-    <w:bookmarkStart w:id="77" w:name="concerns-for-violence-and-voter-safety"/>
+    <w:bookmarkEnd w:id="64"/>
+    <w:bookmarkStart w:id="78" w:name="concerns-for-violence-and-voter-safety"/>
     <w:p>
       <w:pPr>
         <w:pStyle w:val="Heading3"/>
@@ -3444,7 +3870,7 @@
         <w:rPr>
           <w:rStyle w:val="FootnoteReference"/>
         </w:rPr>
-        <w:footnoteReference w:id="64"/>
+        <w:footnoteReference w:id="65"/>
       </w:r>
       <w:r>
         <w:t xml:space="preserve"> </w:t>
@@ -3453,7 +3879,7 @@
         <w:t xml:space="preserve">that allows me to assess whether those in the treatment condition expressed less concern for violence and more confidence in voter safety compared to those in the control condition.</w:t>
       </w:r>
     </w:p>
-    <w:bookmarkStart w:id="73" w:name="fig-safety-bars"/>
+    <w:bookmarkStart w:id="74" w:name="fig-safety-bars"/>
     <w:tbl>
       <w:tblPr>
         <w:tblStyle w:val="Table"/>
@@ -3480,7 +3906,7 @@
             <w:tr>
               <w:tc>
                 <w:tcPr/>
-                <w:bookmarkStart w:id="68" w:name="fig-safety-bars-1"/>
+                <w:bookmarkStart w:id="69" w:name="fig-safety-bars-1"/>
                 <w:p>
                   <w:pPr>
                     <w:pStyle w:val="Compact"/>
@@ -3492,18 +3918,18 @@
                       <wp:inline>
                         <wp:extent cx="5943600" cy="4754880"/>
                         <wp:effectExtent b="0" l="0" r="0" t="0"/>
-                        <wp:docPr descr="" title="" id="66" name="Picture"/>
+                        <wp:docPr descr="" title="" id="67" name="Picture"/>
                         <a:graphic>
                           <a:graphicData uri="http://schemas.openxmlformats.org/drawingml/2006/picture">
                             <pic:pic>
                               <pic:nvPicPr>
-                                <pic:cNvPr descr="index_files/figure-docx/fig-safety-bars-1.png" id="67" name="Picture"/>
+                                <pic:cNvPr descr="index_files/figure-docx/fig-safety-bars-1.png" id="68" name="Picture"/>
                                 <pic:cNvPicPr>
                                   <a:picLocks noChangeArrowheads="1" noChangeAspect="1"/>
                                 </pic:cNvPicPr>
                               </pic:nvPicPr>
                               <pic:blipFill>
-                                <a:blip r:embed="rId65"/>
+                                <a:blip r:embed="rId66"/>
                                 <a:stretch>
                                   <a:fillRect/>
                                 </a:stretch>
@@ -3544,7 +3970,7 @@
                     <w:t xml:space="preserve">(a) Concern for Violence while voting in Maricopa County, AZ Elections</w:t>
                   </w:r>
                 </w:p>
-                <w:bookmarkEnd w:id="68"/>
+                <w:bookmarkEnd w:id="69"/>
               </w:tc>
             </w:tr>
           </w:tbl>
@@ -3583,7 +4009,7 @@
             <w:tr>
               <w:tc>
                 <w:tcPr/>
-                <w:bookmarkStart w:id="72" w:name="fig-safety-bars-2"/>
+                <w:bookmarkStart w:id="73" w:name="fig-safety-bars-2"/>
                 <w:p>
                   <w:pPr>
                     <w:pStyle w:val="Compact"/>
@@ -3595,18 +4021,18 @@
                       <wp:inline>
                         <wp:extent cx="5943600" cy="4754880"/>
                         <wp:effectExtent b="0" l="0" r="0" t="0"/>
-                        <wp:docPr descr="" title="" id="70" name="Picture"/>
+                        <wp:docPr descr="" title="" id="71" name="Picture"/>
                         <a:graphic>
                           <a:graphicData uri="http://schemas.openxmlformats.org/drawingml/2006/picture">
                             <pic:pic>
                               <pic:nvPicPr>
-                                <pic:cNvPr descr="index_files/figure-docx/fig-safety-bars-2.png" id="71" name="Picture"/>
+                                <pic:cNvPr descr="index_files/figure-docx/fig-safety-bars-2.png" id="72" name="Picture"/>
                                 <pic:cNvPicPr>
                                   <a:picLocks noChangeArrowheads="1" noChangeAspect="1"/>
                                 </pic:cNvPicPr>
                               </pic:nvPicPr>
                               <pic:blipFill>
-                                <a:blip r:embed="rId69"/>
+                                <a:blip r:embed="rId70"/>
                                 <a:stretch>
                                   <a:fillRect/>
                                 </a:stretch>
@@ -3647,7 +4073,7 @@
                     <w:t xml:space="preserve">(b) Confidence in Voter Saftey at Election Sites in Maricopa County, AZ</w:t>
                   </w:r>
                 </w:p>
-                <w:bookmarkEnd w:id="72"/>
+                <w:bookmarkEnd w:id="73"/>
               </w:tc>
             </w:tr>
           </w:tbl>
@@ -3667,7 +4093,7 @@
         <w:t xml:space="preserve">Figure 5: Safety Concerns and Confidence by Treatment Condition</w:t>
       </w:r>
     </w:p>
-    <w:bookmarkEnd w:id="73"/>
+    <w:bookmarkEnd w:id="74"/>
     <w:p>
       <w:pPr>
         <w:pStyle w:val="BodyText"/>
@@ -3810,7 +4236,7 @@
           <w:rPr>
             <w:rStyle w:val="Hyperlink"/>
           </w:rPr>
-          <w:t xml:space="preserve">Table 3</w:t>
+          <w:t xml:space="preserve">Table 4</w:t>
         </w:r>
       </w:hyperlink>
       <w:r>
@@ -3827,7 +4253,7 @@
           <w:rPr>
             <w:rStyle w:val="Hyperlink"/>
           </w:rPr>
-          <w:t xml:space="preserve">Table 4</w:t>
+          <w:t xml:space="preserve">Table 5</w:t>
         </w:r>
       </w:hyperlink>
       <w:r>
@@ -3854,7 +4280,7 @@
         <w:rPr>
           <w:rStyle w:val="FootnoteReference"/>
         </w:rPr>
-        <w:footnoteReference w:id="74"/>
+        <w:footnoteReference w:id="75"/>
       </w:r>
       <w:r>
         <w:t xml:space="preserve">.</w:t>
@@ -3873,7 +4299,7 @@
       <w:tr>
         <w:tc>
           <w:tcPr/>
-          <w:bookmarkStart w:id="75" w:name="tbl-preds-diff1"/>
+          <w:bookmarkStart w:id="76" w:name="tbl-preds-diff1"/>
           <w:p>
             <w:pPr>
               <w:jc w:val="center"/>
@@ -3884,7 +4310,7 @@
               <w:pStyle w:val="ImageCaption"/>
             </w:pPr>
             <w:r>
-              <w:t xml:space="preserve">Table 3: Difference in Predicted Probabilities in Concern for violence, Threats of Violence, or Intimidation between Treatment and Control</w:t>
+              <w:t xml:space="preserve">Table 4: Difference in Predicted Probabilities in Concern for violence, Threats of Violence, or Intimidation between Treatment and Control</w:t>
             </w:r>
           </w:p>
           <w:tbl>
@@ -4411,7 +4837,7 @@
               </w:tc>
             </w:tr>
           </w:tbl>
-          <w:bookmarkEnd w:id="75"/>
+          <w:bookmarkEnd w:id="76"/>
           <w:p/>
         </w:tc>
       </w:tr>
@@ -4437,7 +4863,7 @@
       <w:tr>
         <w:tc>
           <w:tcPr/>
-          <w:bookmarkStart w:id="76" w:name="tbl-preds-diff2"/>
+          <w:bookmarkStart w:id="77" w:name="tbl-preds-diff2"/>
           <w:p>
             <w:pPr>
               <w:jc w:val="center"/>
@@ -4448,7 +4874,7 @@
               <w:pStyle w:val="ImageCaption"/>
             </w:pPr>
             <w:r>
-              <w:t xml:space="preserve">Table 4: Difference in Predicted Probabilities in Confidence that voters will be safe to vote in-person between Treatment and Control</w:t>
+              <w:t xml:space="preserve">Table 5: Difference in Predicted Probabilities in Confidence that voters will be safe to vote in-person between Treatment and Control</w:t>
             </w:r>
           </w:p>
           <w:tbl>
@@ -4975,7 +5401,7 @@
               </w:tc>
             </w:tr>
           </w:tbl>
-          <w:bookmarkEnd w:id="76"/>
+          <w:bookmarkEnd w:id="77"/>
           <w:p/>
         </w:tc>
       </w:tr>
@@ -4985,9 +5411,9 @@
         <w:br w:type="page"/>
       </w:r>
     </w:p>
-    <w:bookmarkEnd w:id="77"/>
     <w:bookmarkEnd w:id="78"/>
-    <w:bookmarkStart w:id="79" w:name="conclusion"/>
+    <w:bookmarkEnd w:id="79"/>
+    <w:bookmarkStart w:id="80" w:name="conclusion"/>
     <w:p>
       <w:pPr>
         <w:pStyle w:val="Heading2"/>
@@ -5041,8 +5467,8 @@
         <w:br w:type="page"/>
       </w:r>
     </w:p>
-    <w:bookmarkEnd w:id="79"/>
-    <w:bookmarkStart w:id="82" w:name="Xe177be847397668b1b0d794131f59f35bc7d1fd"/>
+    <w:bookmarkEnd w:id="80"/>
+    <w:bookmarkStart w:id="83" w:name="Xe177be847397668b1b0d794131f59f35bc7d1fd"/>
     <w:p>
       <w:pPr>
         <w:pStyle w:val="Heading1"/>
@@ -5051,7 +5477,7 @@
         <w:t xml:space="preserve">Appendix A: Survey Experiment Vignettes and Survey Items</w:t>
       </w:r>
     </w:p>
-    <w:bookmarkStart w:id="81" w:name="survey-experiment-vignettes"/>
+    <w:bookmarkStart w:id="82" w:name="survey-experiment-vignettes"/>
     <w:p>
       <w:pPr>
         <w:pStyle w:val="Heading2"/>
@@ -5078,7 +5504,7 @@
       <w:tr>
         <w:tc>
           <w:tcPr/>
-          <w:bookmarkStart w:id="80" w:name="tbl-4"/>
+          <w:bookmarkStart w:id="81" w:name="tbl-4"/>
           <w:p>
             <w:pPr>
               <w:jc w:val="center"/>
@@ -5089,7 +5515,7 @@
               <w:pStyle w:val="ImageCaption"/>
             </w:pPr>
             <w:r>
-              <w:t xml:space="preserve">Table 5: Survey Items and Response Options</w:t>
+              <w:t xml:space="preserve">Table 6: Survey Items and Response Options</w:t>
             </w:r>
           </w:p>
           <w:tbl>
@@ -5152,7 +5578,7 @@
                     <w:pStyle w:val="Compact"/>
                     <w:numPr>
                       <w:ilvl w:val="0"/>
-                      <w:numId w:val="1001"/>
+                      <w:numId w:val="1002"/>
                     </w:numPr>
                     <w:jc w:val="center"/>
                   </w:pPr>
@@ -5168,7 +5594,7 @@
               <w:pStyle w:val="Compact"/>
               <w:numPr>
                 <w:ilvl w:val="0"/>
-                <w:numId w:val="1002"/>
+                <w:numId w:val="1003"/>
               </w:numPr>
               <w:jc w:val="center"/>
             </w:pPr>
@@ -5199,7 +5625,7 @@
               <w:pStyle w:val="Compact"/>
               <w:numPr>
                 <w:ilvl w:val="0"/>
-                <w:numId w:val="1002"/>
+                <w:numId w:val="1003"/>
               </w:numPr>
               <w:jc w:val="center"/>
             </w:pPr>
@@ -5218,7 +5644,7 @@
               <w:pStyle w:val="Compact"/>
               <w:numPr>
                 <w:ilvl w:val="0"/>
-                <w:numId w:val="1002"/>
+                <w:numId w:val="1003"/>
               </w:numPr>
               <w:jc w:val="center"/>
             </w:pPr>
@@ -5237,7 +5663,7 @@
               <w:pStyle w:val="Compact"/>
               <w:numPr>
                 <w:ilvl w:val="0"/>
-                <w:numId w:val="1002"/>
+                <w:numId w:val="1003"/>
               </w:numPr>
               <w:jc w:val="center"/>
             </w:pPr>
@@ -5268,7 +5694,7 @@
               <w:pStyle w:val="Compact"/>
               <w:numPr>
                 <w:ilvl w:val="0"/>
-                <w:numId w:val="1002"/>
+                <w:numId w:val="1003"/>
               </w:numPr>
               <w:jc w:val="center"/>
             </w:pPr>
@@ -5287,7 +5713,7 @@
               <w:pStyle w:val="Compact"/>
               <w:numPr>
                 <w:ilvl w:val="0"/>
-                <w:numId w:val="1002"/>
+                <w:numId w:val="1003"/>
               </w:numPr>
               <w:jc w:val="center"/>
             </w:pPr>
@@ -5306,7 +5732,7 @@
               <w:pStyle w:val="Compact"/>
               <w:numPr>
                 <w:ilvl w:val="0"/>
-                <w:numId w:val="1002"/>
+                <w:numId w:val="1003"/>
               </w:numPr>
               <w:jc w:val="center"/>
             </w:pPr>
@@ -5337,7 +5763,7 @@
               <w:pStyle w:val="Compact"/>
               <w:numPr>
                 <w:ilvl w:val="0"/>
-                <w:numId w:val="1002"/>
+                <w:numId w:val="1003"/>
               </w:numPr>
               <w:jc w:val="center"/>
             </w:pPr>
@@ -5356,7 +5782,7 @@
               <w:pStyle w:val="Compact"/>
               <w:numPr>
                 <w:ilvl w:val="0"/>
-                <w:numId w:val="1002"/>
+                <w:numId w:val="1003"/>
               </w:numPr>
               <w:jc w:val="center"/>
             </w:pPr>
@@ -5375,7 +5801,7 @@
               <w:pStyle w:val="Compact"/>
               <w:numPr>
                 <w:ilvl w:val="0"/>
-                <w:numId w:val="1002"/>
+                <w:numId w:val="1003"/>
               </w:numPr>
               <w:jc w:val="center"/>
             </w:pPr>
@@ -5406,7 +5832,7 @@
               <w:pStyle w:val="Compact"/>
               <w:numPr>
                 <w:ilvl w:val="0"/>
-                <w:numId w:val="1002"/>
+                <w:numId w:val="1003"/>
               </w:numPr>
               <w:jc w:val="center"/>
             </w:pPr>
@@ -5425,7 +5851,7 @@
               <w:pStyle w:val="Compact"/>
               <w:numPr>
                 <w:ilvl w:val="0"/>
-                <w:numId w:val="1002"/>
+                <w:numId w:val="1003"/>
               </w:numPr>
               <w:jc w:val="center"/>
             </w:pPr>
@@ -5444,7 +5870,7 @@
               <w:pStyle w:val="Compact"/>
               <w:numPr>
                 <w:ilvl w:val="0"/>
-                <w:numId w:val="1002"/>
+                <w:numId w:val="1003"/>
               </w:numPr>
               <w:jc w:val="center"/>
             </w:pPr>
@@ -5458,7 +5884,7 @@
               <w:t xml:space="preserve">+——————————————————————————————————————————————————————————————+———————————————————————————-+</w:t>
             </w:r>
           </w:p>
-          <w:bookmarkEnd w:id="80"/>
+          <w:bookmarkEnd w:id="81"/>
         </w:tc>
       </w:tr>
     </w:tbl>
@@ -5467,9 +5893,9 @@
         <w:br w:type="page"/>
       </w:r>
     </w:p>
-    <w:bookmarkEnd w:id="81"/>
     <w:bookmarkEnd w:id="82"/>
-    <w:bookmarkStart w:id="88" w:name="X6dc60d9c78c470c3097bd32d0fed2367d83fc0d"/>
+    <w:bookmarkEnd w:id="83"/>
+    <w:bookmarkStart w:id="89" w:name="X6dc60d9c78c470c3097bd32d0fed2367d83fc0d"/>
     <w:p>
       <w:pPr>
         <w:pStyle w:val="Heading1"/>
@@ -5478,7 +5904,7 @@
         <w:t xml:space="preserve">Appendix B: Sample Demographics and Balance</w:t>
       </w:r>
     </w:p>
-    <w:bookmarkStart w:id="85" w:name="sample-demographics"/>
+    <w:bookmarkStart w:id="86" w:name="sample-demographics"/>
     <w:p>
       <w:pPr>
         <w:pStyle w:val="Heading2"/>
@@ -5817,7 +6243,7 @@
         <w:rPr>
           <w:rStyle w:val="FootnoteReference"/>
         </w:rPr>
-        <w:footnoteReference w:id="83"/>
+        <w:footnoteReference w:id="84"/>
       </w:r>
       <w:r>
         <w:t xml:space="preserve"> </w:t>
@@ -5856,7 +6282,7 @@
       <w:tr>
         <w:tc>
           <w:tcPr/>
-          <w:bookmarkStart w:id="84" w:name="tbl-demog"/>
+          <w:bookmarkStart w:id="85" w:name="tbl-demog"/>
           <w:p>
             <w:pPr>
               <w:jc w:val="center"/>
@@ -5867,7 +6293,7 @@
               <w:pStyle w:val="ImageCaption"/>
             </w:pPr>
             <w:r>
-              <w:t xml:space="preserve">Table 6: Sample Demographics</w:t>
+              <w:t xml:space="preserve">Table 7: Sample Demographics</w:t>
             </w:r>
           </w:p>
           <w:tbl>
@@ -7363,13 +7789,13 @@
               </w:tc>
             </w:tr>
           </w:tbl>
-          <w:bookmarkEnd w:id="84"/>
+          <w:bookmarkEnd w:id="85"/>
           <w:p/>
         </w:tc>
       </w:tr>
     </w:tbl>
-    <w:bookmarkEnd w:id="85"/>
-    <w:bookmarkStart w:id="87" w:name="X394a81ef472e767fc776986c36de9ac7962052b"/>
+    <w:bookmarkEnd w:id="86"/>
+    <w:bookmarkStart w:id="88" w:name="X394a81ef472e767fc776986c36de9ac7962052b"/>
     <w:p>
       <w:pPr>
         <w:pStyle w:val="Heading2"/>
@@ -7387,7 +7813,7 @@
           <w:rPr>
             <w:rStyle w:val="Hyperlink"/>
           </w:rPr>
-          <w:t xml:space="preserve">Table 7</w:t>
+          <w:t xml:space="preserve">Table 8</w:t>
         </w:r>
       </w:hyperlink>
       <w:r>
@@ -7456,7 +7882,7 @@
       <w:tr>
         <w:tc>
           <w:tcPr/>
-          <w:bookmarkStart w:id="86" w:name="tbl-logit"/>
+          <w:bookmarkStart w:id="87" w:name="tbl-logit"/>
           <w:p>
             <w:pPr>
               <w:jc w:val="center"/>
@@ -7467,7 +7893,7 @@
               <w:pStyle w:val="ImageCaption"/>
             </w:pPr>
             <w:r>
-              <w:t xml:space="preserve">Table 7: Logistic Regression of Random Assignment to Treatment</w:t>
+              <w:t xml:space="preserve">Table 8: Logistic Regression of Random Assignment to Treatment</w:t>
             </w:r>
           </w:p>
           <w:tbl>
@@ -8528,18 +8954,21 @@
                     <w:jc w:val="center"/>
                   </w:pPr>
                   <m:oMath>
-                    <m:sSup>
-                      <m:e>
-                        <m:r>
-                          <m:t>χ</m:t>
-                        </m:r>
-                      </m:e>
-                      <m:sup>
-                        <m:r>
-                          <m:t>2</m:t>
-                        </m:r>
-                      </m:sup>
-                    </m:sSup>
+                    <m:r>
+                      <m:t>c</m:t>
+                    </m:r>
+                    <m:r>
+                      <m:t>h</m:t>
+                    </m:r>
+                    <m:r>
+                      <m:t>i</m:t>
+                    </m:r>
+                    <m:r>
+                      <m:t>s</m:t>
+                    </m:r>
+                    <m:r>
+                      <m:t>q</m:t>
+                    </m:r>
                   </m:oMath>
                 </w:p>
               </w:tc>
@@ -8590,18 +9019,21 @@
                           </m:rPr>
                           <m:t>&gt;</m:t>
                         </m:r>
-                        <m:sSup>
-                          <m:e>
-                            <m:r>
-                              <m:t>χ</m:t>
-                            </m:r>
-                          </m:e>
-                          <m:sup>
-                            <m:r>
-                              <m:t>2</m:t>
-                            </m:r>
-                          </m:sup>
-                        </m:sSup>
+                        <m:r>
+                          <m:t>c</m:t>
+                        </m:r>
+                        <m:r>
+                          <m:t>h</m:t>
+                        </m:r>
+                        <m:r>
+                          <m:t>i</m:t>
+                        </m:r>
+                        <m:r>
+                          <m:t>s</m:t>
+                        </m:r>
+                        <m:r>
+                          <m:t>q</m:t>
+                        </m:r>
                       </m:e>
                     </m:d>
                   </m:oMath>
@@ -8697,7 +9129,7 @@
               </w:tc>
             </w:tr>
           </w:tbl>
-          <w:bookmarkEnd w:id="86"/>
+          <w:bookmarkEnd w:id="87"/>
           <w:p/>
         </w:tc>
       </w:tr>
@@ -8707,9 +9139,9 @@
         <w:br w:type="page"/>
       </w:r>
     </w:p>
-    <w:bookmarkEnd w:id="87"/>
     <w:bookmarkEnd w:id="88"/>
-    <w:bookmarkStart w:id="95" w:name="Xc49fd779dd3ba4bf769dd567de20c8625f0f98f"/>
+    <w:bookmarkEnd w:id="89"/>
+    <w:bookmarkStart w:id="96" w:name="Xc49fd779dd3ba4bf769dd567de20c8625f0f98f"/>
     <w:p>
       <w:pPr>
         <w:pStyle w:val="Heading1"/>
@@ -8718,7 +9150,7 @@
         <w:t xml:space="preserve">Appendix C: Polychoric Item and Score Correlations of Trust and Distrust</w:t>
       </w:r>
     </w:p>
-    <w:bookmarkStart w:id="94" w:name="trust-and-distrust"/>
+    <w:bookmarkStart w:id="95" w:name="trust-and-distrust"/>
     <w:p>
       <w:pPr>
         <w:pStyle w:val="Heading2"/>
@@ -8751,7 +9183,7 @@
         <w:t xml:space="preserve">Additionally, the items that indicate trust should negatively correlate with items that indicate distrust. Furthermore, the strength of the negative correlations between trust and distrust should closely approximate if not match.</w:t>
       </w:r>
     </w:p>
-    <w:bookmarkStart w:id="93" w:name="cell-fig-polycor"/>
+    <w:bookmarkStart w:id="94" w:name="cell-fig-polycor"/>
     <w:tbl>
       <w:tblPr>
         <w:tblStyle w:val="Table"/>
@@ -8765,7 +9197,7 @@
       <w:tr>
         <w:tc>
           <w:tcPr/>
-          <w:bookmarkStart w:id="92" w:name="fig-polycor"/>
+          <w:bookmarkStart w:id="93" w:name="fig-polycor"/>
           <w:p>
             <w:pPr>
               <w:pStyle w:val="Compact"/>
@@ -8776,18 +9208,18 @@
                 <wp:inline>
                   <wp:extent cx="4587290" cy="3669832"/>
                   <wp:effectExtent b="0" l="0" r="0" t="0"/>
-                  <wp:docPr descr="" title="" id="90" name="Picture"/>
+                  <wp:docPr descr="" title="" id="91" name="Picture"/>
                   <a:graphic>
                     <a:graphicData uri="http://schemas.openxmlformats.org/drawingml/2006/picture">
                       <pic:pic>
                         <pic:nvPicPr>
-                          <pic:cNvPr descr="index_files/figure-docx/fig-polycor-1.png" id="91" name="Picture"/>
+                          <pic:cNvPr descr="index_files/figure-docx/fig-polycor-1.png" id="92" name="Picture"/>
                           <pic:cNvPicPr>
                             <a:picLocks noChangeArrowheads="1" noChangeAspect="1"/>
                           </pic:cNvPicPr>
                         </pic:nvPicPr>
                         <pic:blipFill>
-                          <a:blip r:embed="rId89"/>
+                          <a:blip r:embed="rId90"/>
                           <a:stretch>
                             <a:fillRect/>
                           </a:stretch>
@@ -8827,11 +9259,11 @@
               <w:t xml:space="preserve">Figure 7: Polychoric Item Correlation Matrix</w:t>
             </w:r>
           </w:p>
-          <w:bookmarkEnd w:id="92"/>
+          <w:bookmarkEnd w:id="93"/>
         </w:tc>
       </w:tr>
     </w:tbl>
-    <w:bookmarkEnd w:id="93"/>
+    <w:bookmarkEnd w:id="94"/>
     <w:p>
       <w:pPr>
         <w:pStyle w:val="BodyText"/>
@@ -9036,9 +9468,9 @@
         <w:br w:type="page"/>
       </w:r>
     </w:p>
-    <w:bookmarkEnd w:id="94"/>
     <w:bookmarkEnd w:id="95"/>
-    <w:bookmarkStart w:id="99" w:name="X69c285af359fd0f36ed7c1775af154fab102e34"/>
+    <w:bookmarkEnd w:id="96"/>
+    <w:bookmarkStart w:id="100" w:name="X69c285af359fd0f36ed7c1775af154fab102e34"/>
     <w:p>
       <w:pPr>
         <w:pStyle w:val="Heading1"/>
@@ -9060,7 +9492,7 @@
       <w:tr>
         <w:tc>
           <w:tcPr/>
-          <w:bookmarkStart w:id="96" w:name="tbl-safety-logit"/>
+          <w:bookmarkStart w:id="97" w:name="tbl-safety-logit"/>
           <w:p>
             <w:pPr>
               <w:jc w:val="center"/>
@@ -9071,7 +9503,7 @@
               <w:pStyle w:val="ImageCaption"/>
             </w:pPr>
             <w:r>
-              <w:t xml:space="preserve">Table 8: Ordinal Logistic Regression of Concerns for Violence and Confidence in Voter Safety Regressed on Experiment Condition</w:t>
+              <w:t xml:space="preserve">Table 9: Ordinal Logistic Regression of Concerns for Violence and Confidence in Voter Safety Regressed on Experiment Condition</w:t>
             </w:r>
           </w:p>
           <w:tbl>
@@ -9663,7 +10095,7 @@
                     <w:pStyle w:val="Compact"/>
                     <w:numPr>
                       <w:ilvl w:val="0"/>
-                      <w:numId w:val="1003"/>
+                      <w:numId w:val="1004"/>
                     </w:numPr>
                     <w:jc w:val="center"/>
                   </w:pPr>
@@ -9756,7 +10188,7 @@
               </w:tc>
             </w:tr>
           </w:tbl>
-          <w:bookmarkEnd w:id="96"/>
+          <w:bookmarkEnd w:id="97"/>
           <w:p/>
         </w:tc>
       </w:tr>
@@ -9782,7 +10214,7 @@
       <w:tr>
         <w:tc>
           <w:tcPr/>
-          <w:bookmarkStart w:id="97" w:name="tbl-safety-preds1"/>
+          <w:bookmarkStart w:id="98" w:name="tbl-safety-preds1"/>
           <w:p>
             <w:pPr>
               <w:jc w:val="center"/>
@@ -9793,7 +10225,7 @@
               <w:pStyle w:val="ImageCaption"/>
             </w:pPr>
             <w:r>
-              <w:t xml:space="preserve">Table 9: Unit-level predicted probabilities of selecting response or higher comparing experiment condition</w:t>
+              <w:t xml:space="preserve">Table 10: Unit-level predicted probabilities of selecting response or higher comparing experiment condition</w:t>
             </w:r>
           </w:p>
           <w:tbl>
@@ -10664,7 +11096,7 @@
               </w:tc>
             </w:tr>
           </w:tbl>
-          <w:bookmarkEnd w:id="97"/>
+          <w:bookmarkEnd w:id="98"/>
           <w:p/>
         </w:tc>
       </w:tr>
@@ -10690,7 +11122,7 @@
       <w:tr>
         <w:tc>
           <w:tcPr/>
-          <w:bookmarkStart w:id="98" w:name="tbl-safety-preds2"/>
+          <w:bookmarkStart w:id="99" w:name="tbl-safety-preds2"/>
           <w:p>
             <w:pPr>
               <w:jc w:val="center"/>
@@ -10701,7 +11133,7 @@
               <w:pStyle w:val="ImageCaption"/>
             </w:pPr>
             <w:r>
-              <w:t xml:space="preserve">Table 10: Unit-level predicted probabilities of selecting response or higher conditional to the Treatment experiment condition</w:t>
+              <w:t xml:space="preserve">Table 11: Unit-level predicted probabilities of selecting response or higher conditional to the Treatment experiment condition</w:t>
             </w:r>
           </w:p>
           <w:tbl>
@@ -11566,7 +11998,7 @@
               </w:tc>
             </w:tr>
           </w:tbl>
-          <w:bookmarkEnd w:id="98"/>
+          <w:bookmarkEnd w:id="99"/>
           <w:p/>
         </w:tc>
       </w:tr>
@@ -11576,8 +12008,8 @@
         <w:br w:type="page"/>
       </w:r>
     </w:p>
-    <w:bookmarkEnd w:id="99"/>
-    <w:bookmarkStart w:id="216" w:name="bibliography"/>
+    <w:bookmarkEnd w:id="100"/>
+    <w:bookmarkStart w:id="217" w:name="bibliography"/>
     <w:p>
       <w:pPr>
         <w:pStyle w:val="Heading1"/>
@@ -11586,8 +12018,8 @@
         <w:t xml:space="preserve">References</w:t>
       </w:r>
     </w:p>
-    <w:bookmarkStart w:id="215" w:name="refs"/>
-    <w:bookmarkStart w:id="101" w:name="ref-abbate2020a"/>
+    <w:bookmarkStart w:id="216" w:name="refs"/>
+    <w:bookmarkStart w:id="102" w:name="ref-abbate2020a"/>
     <w:p>
       <w:pPr>
         <w:pStyle w:val="Bibliography"/>
@@ -11637,7 +12069,7 @@
       <w:r>
         <w:t xml:space="preserve"> </w:t>
       </w:r>
-      <w:hyperlink r:id="rId100">
+      <w:hyperlink r:id="rId101">
         <w:r>
           <w:rPr>
             <w:rStyle w:val="Hyperlink"/>
@@ -11649,8 +12081,8 @@
         <w:t xml:space="preserve">.</w:t>
       </w:r>
     </w:p>
-    <w:bookmarkEnd w:id="101"/>
-    <w:bookmarkStart w:id="103" w:name="ref-atkeson2007"/>
+    <w:bookmarkEnd w:id="102"/>
+    <w:bookmarkStart w:id="104" w:name="ref-atkeson2007"/>
     <w:p>
       <w:pPr>
         <w:pStyle w:val="Bibliography"/>
@@ -11722,7 +12154,7 @@
       <w:r>
         <w:t xml:space="preserve">40(4): 655–60. doi:</w:t>
       </w:r>
-      <w:hyperlink r:id="rId102">
+      <w:hyperlink r:id="rId103">
         <w:r>
           <w:rPr>
             <w:rStyle w:val="Hyperlink"/>
@@ -11734,8 +12166,8 @@
         <w:t xml:space="preserve">.</w:t>
       </w:r>
     </w:p>
-    <w:bookmarkEnd w:id="103"/>
-    <w:bookmarkStart w:id="105" w:name="ref-bowler2024"/>
+    <w:bookmarkEnd w:id="104"/>
+    <w:bookmarkStart w:id="106" w:name="ref-bowler2024"/>
     <w:p>
       <w:pPr>
         <w:pStyle w:val="Bibliography"/>
@@ -11786,7 +12218,7 @@
       <w:r>
         <w:t xml:space="preserve">77(1): 283–96. doi:</w:t>
       </w:r>
-      <w:hyperlink r:id="rId104">
+      <w:hyperlink r:id="rId105">
         <w:r>
           <w:rPr>
             <w:rStyle w:val="Hyperlink"/>
@@ -11798,8 +12230,8 @@
         <w:t xml:space="preserve">.</w:t>
       </w:r>
     </w:p>
-    <w:bookmarkEnd w:id="105"/>
-    <w:bookmarkStart w:id="107" w:name="ref-brennancenterforjustice2024"/>
+    <w:bookmarkEnd w:id="106"/>
+    <w:bookmarkStart w:id="108" w:name="ref-brennancenterforjustice2024"/>
     <w:p>
       <w:pPr>
         <w:pStyle w:val="Bibliography"/>
@@ -11928,7 +12360,7 @@
       <w:r>
         <w:t xml:space="preserve"> </w:t>
       </w:r>
-      <w:hyperlink r:id="rId106">
+      <w:hyperlink r:id="rId107">
         <w:r>
           <w:rPr>
             <w:rStyle w:val="Hyperlink"/>
@@ -11943,8 +12375,8 @@
         <w:t xml:space="preserve">(November 5, 2024).</w:t>
       </w:r>
     </w:p>
-    <w:bookmarkEnd w:id="107"/>
-    <w:bookmarkStart w:id="109" w:name="ref-carter2024"/>
+    <w:bookmarkEnd w:id="108"/>
+    <w:bookmarkStart w:id="110" w:name="ref-carter2024"/>
     <w:p>
       <w:pPr>
         <w:pStyle w:val="Bibliography"/>
@@ -12034,7 +12466,7 @@
       <w:r>
         <w:t xml:space="preserve">88: 516–35. doi:</w:t>
       </w:r>
-      <w:hyperlink r:id="rId108">
+      <w:hyperlink r:id="rId109">
         <w:r>
           <w:rPr>
             <w:rStyle w:val="Hyperlink"/>
@@ -12046,8 +12478,8 @@
         <w:t xml:space="preserve">.</w:t>
       </w:r>
     </w:p>
-    <w:bookmarkEnd w:id="109"/>
-    <w:bookmarkStart w:id="110" w:name="ref-cikara2014"/>
+    <w:bookmarkEnd w:id="110"/>
+    <w:bookmarkStart w:id="111" w:name="ref-cikara2014"/>
     <w:p>
       <w:pPr>
         <w:pStyle w:val="Bibliography"/>
@@ -12099,8 +12531,8 @@
         <w:t xml:space="preserve">9(3): 245–74.</w:t>
       </w:r>
     </w:p>
-    <w:bookmarkEnd w:id="110"/>
-    <w:bookmarkStart w:id="112" w:name="ref-claassen2008"/>
+    <w:bookmarkEnd w:id="111"/>
+    <w:bookmarkStart w:id="113" w:name="ref-claassen2008"/>
     <w:p>
       <w:pPr>
         <w:pStyle w:val="Bibliography"/>
@@ -12163,7 +12595,7 @@
       <w:r>
         <w:t xml:space="preserve">36(4): 612–34. doi:</w:t>
       </w:r>
-      <w:hyperlink r:id="rId111">
+      <w:hyperlink r:id="rId112">
         <w:r>
           <w:rPr>
             <w:rStyle w:val="Hyperlink"/>
@@ -12175,8 +12607,8 @@
         <w:t xml:space="preserve">.</w:t>
       </w:r>
     </w:p>
-    <w:bookmarkEnd w:id="112"/>
-    <w:bookmarkStart w:id="114" w:name="ref-coll2024a"/>
+    <w:bookmarkEnd w:id="113"/>
+    <w:bookmarkStart w:id="115" w:name="ref-coll2024a"/>
     <w:p>
       <w:pPr>
         <w:pStyle w:val="Bibliography"/>
@@ -12284,7 +12716,7 @@
       <w:r>
         <w:t xml:space="preserve">88: 561–84. doi:</w:t>
       </w:r>
-      <w:hyperlink r:id="rId113">
+      <w:hyperlink r:id="rId114">
         <w:r>
           <w:rPr>
             <w:rStyle w:val="Hyperlink"/>
@@ -12296,8 +12728,8 @@
         <w:t xml:space="preserve">.</w:t>
       </w:r>
     </w:p>
-    <w:bookmarkEnd w:id="114"/>
-    <w:bookmarkStart w:id="116" w:name="ref-conde2020"/>
+    <w:bookmarkEnd w:id="115"/>
+    <w:bookmarkStart w:id="117" w:name="ref-conde2020"/>
     <w:p>
       <w:pPr>
         <w:pStyle w:val="Bibliography"/>
@@ -12339,7 +12771,7 @@
       <w:r>
         <w:t xml:space="preserve"> </w:t>
       </w:r>
-      <w:hyperlink r:id="rId115">
+      <w:hyperlink r:id="rId116">
         <w:r>
           <w:rPr>
             <w:rStyle w:val="Hyperlink"/>
@@ -12351,8 +12783,8 @@
         <w:t xml:space="preserve">.</w:t>
       </w:r>
     </w:p>
-    <w:bookmarkEnd w:id="116"/>
-    <w:bookmarkStart w:id="118" w:name="ref-cooter2013"/>
+    <w:bookmarkEnd w:id="117"/>
+    <w:bookmarkStart w:id="119" w:name="ref-cooter2013"/>
     <w:p>
       <w:pPr>
         <w:pStyle w:val="Bibliography"/>
@@ -12399,7 +12831,7 @@
       <w:r>
         <w:t xml:space="preserve"> </w:t>
       </w:r>
-      <w:hyperlink r:id="rId117">
+      <w:hyperlink r:id="rId118">
         <w:r>
           <w:rPr>
             <w:rStyle w:val="Hyperlink"/>
@@ -12411,8 +12843,8 @@
         <w:t xml:space="preserve">.</w:t>
       </w:r>
     </w:p>
-    <w:bookmarkEnd w:id="118"/>
-    <w:bookmarkStart w:id="120" w:name="ref-cooter2024"/>
+    <w:bookmarkEnd w:id="119"/>
+    <w:bookmarkStart w:id="121" w:name="ref-cooter2024"/>
     <w:p>
       <w:pPr>
         <w:pStyle w:val="Bibliography"/>
@@ -12504,7 +12936,7 @@
       <w:r>
         <w:t xml:space="preserve"> </w:t>
       </w:r>
-      <w:hyperlink r:id="rId119">
+      <w:hyperlink r:id="rId120">
         <w:r>
           <w:rPr>
             <w:rStyle w:val="Hyperlink"/>
@@ -12516,8 +12948,8 @@
         <w:t xml:space="preserve">.</w:t>
       </w:r>
     </w:p>
-    <w:bookmarkEnd w:id="120"/>
-    <w:bookmarkStart w:id="122" w:name="ref-corrigan2002"/>
+    <w:bookmarkEnd w:id="121"/>
+    <w:bookmarkStart w:id="123" w:name="ref-corrigan2002"/>
     <w:p>
       <w:pPr>
         <w:pStyle w:val="Bibliography"/>
@@ -12577,7 +13009,7 @@
       <w:r>
         <w:t xml:space="preserve">28(2): 293–309. doi:</w:t>
       </w:r>
-      <w:hyperlink r:id="rId121">
+      <w:hyperlink r:id="rId122">
         <w:r>
           <w:rPr>
             <w:rStyle w:val="Hyperlink"/>
@@ -12589,8 +13021,8 @@
         <w:t xml:space="preserve">.</w:t>
       </w:r>
     </w:p>
-    <w:bookmarkEnd w:id="122"/>
-    <w:bookmarkStart w:id="124" w:name="ref-daniller2019"/>
+    <w:bookmarkEnd w:id="123"/>
+    <w:bookmarkStart w:id="125" w:name="ref-daniller2019"/>
     <w:p>
       <w:pPr>
         <w:pStyle w:val="Bibliography"/>
@@ -12650,7 +13082,7 @@
       <w:r>
         <w:t xml:space="preserve">83(1): 46–67. doi:</w:t>
       </w:r>
-      <w:hyperlink r:id="rId123">
+      <w:hyperlink r:id="rId124">
         <w:r>
           <w:rPr>
             <w:rStyle w:val="Hyperlink"/>
@@ -12662,8 +13094,8 @@
         <w:t xml:space="preserve">.</w:t>
       </w:r>
     </w:p>
-    <w:bookmarkEnd w:id="124"/>
-    <w:bookmarkStart w:id="126" w:name="ref-doubek2024"/>
+    <w:bookmarkEnd w:id="125"/>
+    <w:bookmarkStart w:id="127" w:name="ref-doubek2024"/>
     <w:p>
       <w:pPr>
         <w:pStyle w:val="Bibliography"/>
@@ -12693,7 +13125,7 @@
       <w:r>
         <w:t xml:space="preserve"> </w:t>
       </w:r>
-      <w:hyperlink r:id="rId125">
+      <w:hyperlink r:id="rId126">
         <w:r>
           <w:rPr>
             <w:rStyle w:val="Hyperlink"/>
@@ -12708,8 +13140,8 @@
         <w:t xml:space="preserve">(November 5, 2024).</w:t>
       </w:r>
     </w:p>
-    <w:bookmarkEnd w:id="126"/>
-    <w:bookmarkStart w:id="128" w:name="ref-dunn2018"/>
+    <w:bookmarkEnd w:id="127"/>
+    <w:bookmarkStart w:id="129" w:name="ref-dunn2018"/>
     <w:p>
       <w:pPr>
         <w:pStyle w:val="Bibliography"/>
@@ -12765,7 +13197,7 @@
       <w:r>
         <w:t xml:space="preserve"> </w:t>
       </w:r>
-      <w:hyperlink r:id="rId127">
+      <w:hyperlink r:id="rId128">
         <w:r>
           <w:rPr>
             <w:rStyle w:val="Hyperlink"/>
@@ -12777,8 +13209,8 @@
         <w:t xml:space="preserve">.</w:t>
       </w:r>
     </w:p>
-    <w:bookmarkEnd w:id="128"/>
-    <w:bookmarkStart w:id="130" w:name="ref-edlin2024"/>
+    <w:bookmarkEnd w:id="129"/>
+    <w:bookmarkStart w:id="131" w:name="ref-edlin2024"/>
     <w:p>
       <w:pPr>
         <w:pStyle w:val="Bibliography"/>
@@ -12834,7 +13266,7 @@
       <w:r>
         <w:t xml:space="preserve"> </w:t>
       </w:r>
-      <w:hyperlink r:id="rId129">
+      <w:hyperlink r:id="rId130">
         <w:r>
           <w:rPr>
             <w:rStyle w:val="Hyperlink"/>
@@ -12846,8 +13278,8 @@
         <w:t xml:space="preserve">.</w:t>
       </w:r>
     </w:p>
-    <w:bookmarkEnd w:id="130"/>
-    <w:bookmarkStart w:id="132" w:name="ref-ferrer2024"/>
+    <w:bookmarkEnd w:id="131"/>
+    <w:bookmarkStart w:id="133" w:name="ref-ferrer2024"/>
     <w:p>
       <w:pPr>
         <w:pStyle w:val="Bibliography"/>
@@ -12899,7 +13331,7 @@
       <w:r>
         <w:t xml:space="preserve"> </w:t>
       </w:r>
-      <w:hyperlink r:id="rId131">
+      <w:hyperlink r:id="rId132">
         <w:r>
           <w:rPr>
             <w:rStyle w:val="Hyperlink"/>
@@ -12911,8 +13343,8 @@
         <w:t xml:space="preserve">.</w:t>
       </w:r>
     </w:p>
-    <w:bookmarkEnd w:id="132"/>
-    <w:bookmarkStart w:id="134" w:name="ref-giles2021"/>
+    <w:bookmarkEnd w:id="133"/>
+    <w:bookmarkStart w:id="135" w:name="ref-giles2021"/>
     <w:p>
       <w:pPr>
         <w:pStyle w:val="Bibliography"/>
@@ -12963,7 +13395,7 @@
       <w:r>
         <w:t xml:space="preserve"> </w:t>
       </w:r>
-      <w:hyperlink r:id="rId133">
+      <w:hyperlink r:id="rId134">
         <w:r>
           <w:rPr>
             <w:rStyle w:val="Hyperlink"/>
@@ -12975,8 +13407,8 @@
         <w:t xml:space="preserve">.</w:t>
       </w:r>
     </w:p>
-    <w:bookmarkEnd w:id="134"/>
-    <w:bookmarkStart w:id="136" w:name="ref-hall2009"/>
+    <w:bookmarkEnd w:id="135"/>
+    <w:bookmarkStart w:id="137" w:name="ref-hall2009"/>
     <w:p>
       <w:pPr>
         <w:pStyle w:val="Bibliography"/>
@@ -13048,7 +13480,7 @@
       <w:r>
         <w:t xml:space="preserve">62(3): 507–22. doi:</w:t>
       </w:r>
-      <w:hyperlink r:id="rId135">
+      <w:hyperlink r:id="rId136">
         <w:r>
           <w:rPr>
             <w:rStyle w:val="Hyperlink"/>
@@ -13060,8 +13492,8 @@
         <w:t xml:space="preserve">.</w:t>
       </w:r>
     </w:p>
-    <w:bookmarkEnd w:id="136"/>
-    <w:bookmarkStart w:id="138" w:name="ref-hall2007"/>
+    <w:bookmarkEnd w:id="137"/>
+    <w:bookmarkStart w:id="139" w:name="ref-hall2007"/>
     <w:p>
       <w:pPr>
         <w:pStyle w:val="Bibliography"/>
@@ -13133,7 +13565,7 @@
       <w:r>
         <w:t xml:space="preserve">40(4): 647–54. doi:</w:t>
       </w:r>
-      <w:hyperlink r:id="rId137">
+      <w:hyperlink r:id="rId138">
         <w:r>
           <w:rPr>
             <w:rStyle w:val="Hyperlink"/>
@@ -13145,8 +13577,8 @@
         <w:t xml:space="preserve">.</w:t>
       </w:r>
     </w:p>
-    <w:bookmarkEnd w:id="138"/>
-    <w:bookmarkStart w:id="140" w:name="ref-hardy2019"/>
+    <w:bookmarkEnd w:id="139"/>
+    <w:bookmarkStart w:id="141" w:name="ref-hardy2019"/>
     <w:p>
       <w:pPr>
         <w:pStyle w:val="Bibliography"/>
@@ -13188,7 +13620,7 @@
       <w:r>
         <w:t xml:space="preserve">67(2): 199–220. doi:</w:t>
       </w:r>
-      <w:hyperlink r:id="rId139">
+      <w:hyperlink r:id="rId140">
         <w:r>
           <w:rPr>
             <w:rStyle w:val="Hyperlink"/>
@@ -13200,8 +13632,8 @@
         <w:t xml:space="preserve">.</w:t>
       </w:r>
     </w:p>
-    <w:bookmarkEnd w:id="140"/>
-    <w:bookmarkStart w:id="142" w:name="ref-herndon2020"/>
+    <w:bookmarkEnd w:id="141"/>
+    <w:bookmarkStart w:id="143" w:name="ref-herndon2020"/>
     <w:p>
       <w:pPr>
         <w:pStyle w:val="Bibliography"/>
@@ -13258,7 +13690,7 @@
       <w:r>
         <w:t xml:space="preserve"> </w:t>
       </w:r>
-      <w:hyperlink r:id="rId141">
+      <w:hyperlink r:id="rId142">
         <w:r>
           <w:rPr>
             <w:rStyle w:val="Hyperlink"/>
@@ -13273,8 +13705,8 @@
         <w:t xml:space="preserve">(November 13, 2024).</w:t>
       </w:r>
     </w:p>
-    <w:bookmarkEnd w:id="142"/>
-    <w:bookmarkStart w:id="143" w:name="ref-herrnson2009"/>
+    <w:bookmarkEnd w:id="143"/>
+    <w:bookmarkStart w:id="144" w:name="ref-herrnson2009"/>
     <w:p>
       <w:pPr>
         <w:pStyle w:val="Bibliography"/>
@@ -13296,8 +13728,8 @@
         <w:t xml:space="preserve">. Washington, D.C: Brookings Institution Press.</w:t>
       </w:r>
     </w:p>
-    <w:bookmarkEnd w:id="143"/>
-    <w:bookmarkStart w:id="145" w:name="ref-hipes2016"/>
+    <w:bookmarkEnd w:id="144"/>
+    <w:bookmarkStart w:id="146" w:name="ref-hipes2016"/>
     <w:p>
       <w:pPr>
         <w:pStyle w:val="Bibliography"/>
@@ -13327,7 +13759,7 @@
       <w:r>
         <w:t xml:space="preserve">56: 16–25. doi:</w:t>
       </w:r>
-      <w:hyperlink r:id="rId144">
+      <w:hyperlink r:id="rId145">
         <w:r>
           <w:rPr>
             <w:rStyle w:val="Hyperlink"/>
@@ -13339,8 +13771,8 @@
         <w:t xml:space="preserve">.</w:t>
       </w:r>
     </w:p>
-    <w:bookmarkEnd w:id="145"/>
-    <w:bookmarkStart w:id="147" w:name="ref-hooghe2018"/>
+    <w:bookmarkEnd w:id="146"/>
+    <w:bookmarkStart w:id="148" w:name="ref-hooghe2018"/>
     <w:p>
       <w:pPr>
         <w:pStyle w:val="Bibliography"/>
@@ -13452,7 +13884,7 @@
       <w:r>
         <w:t xml:space="preserve">, ed. Eric M. Uslaner. Oxford University Press, 0. doi:</w:t>
       </w:r>
-      <w:hyperlink r:id="rId146">
+      <w:hyperlink r:id="rId147">
         <w:r>
           <w:rPr>
             <w:rStyle w:val="Hyperlink"/>
@@ -13464,8 +13896,8 @@
         <w:t xml:space="preserve">.</w:t>
       </w:r>
     </w:p>
-    <w:bookmarkEnd w:id="147"/>
-    <w:bookmarkStart w:id="149" w:name="ref-jensen2022a"/>
+    <w:bookmarkEnd w:id="148"/>
+    <w:bookmarkStart w:id="150" w:name="ref-jensen2022a"/>
     <w:p>
       <w:pPr>
         <w:pStyle w:val="Bibliography"/>
@@ -13645,7 +14077,7 @@
       <w:r>
         <w:t xml:space="preserve"> </w:t>
       </w:r>
-      <w:hyperlink r:id="rId148">
+      <w:hyperlink r:id="rId149">
         <w:r>
           <w:rPr>
             <w:rStyle w:val="Hyperlink"/>
@@ -13657,8 +14089,8 @@
         <w:t xml:space="preserve">.</w:t>
       </w:r>
     </w:p>
-    <w:bookmarkEnd w:id="149"/>
-    <w:bookmarkStart w:id="151" w:name="ref-kleykamp2015"/>
+    <w:bookmarkEnd w:id="150"/>
+    <w:bookmarkStart w:id="152" w:name="ref-kleykamp2015"/>
     <w:p>
       <w:pPr>
         <w:pStyle w:val="Bibliography"/>
@@ -13760,7 +14192,7 @@
       <w:r>
         <w:t xml:space="preserve">30(2): 348–68. doi:</w:t>
       </w:r>
-      <w:hyperlink r:id="rId150">
+      <w:hyperlink r:id="rId151">
         <w:r>
           <w:rPr>
             <w:rStyle w:val="Hyperlink"/>
@@ -13772,8 +14204,8 @@
         <w:t xml:space="preserve">.</w:t>
       </w:r>
     </w:p>
-    <w:bookmarkEnd w:id="151"/>
-    <w:bookmarkStart w:id="153" w:name="ref-kleykamp2023"/>
+    <w:bookmarkEnd w:id="152"/>
+    <w:bookmarkStart w:id="154" w:name="ref-kleykamp2023"/>
     <w:p>
       <w:pPr>
         <w:pStyle w:val="Bibliography"/>
@@ -13888,7 +14320,7 @@
       <w:r>
         <w:t xml:space="preserve"> </w:t>
       </w:r>
-      <w:hyperlink r:id="rId152">
+      <w:hyperlink r:id="rId153">
         <w:r>
           <w:rPr>
             <w:rStyle w:val="Hyperlink"/>
@@ -13900,8 +14332,8 @@
         <w:t xml:space="preserve">.</w:t>
       </w:r>
     </w:p>
-    <w:bookmarkEnd w:id="153"/>
-    <w:bookmarkStart w:id="155" w:name="ref-levendusky2024"/>
+    <w:bookmarkEnd w:id="154"/>
+    <w:bookmarkStart w:id="156" w:name="ref-levendusky2024"/>
     <w:p>
       <w:pPr>
         <w:pStyle w:val="Bibliography"/>
@@ -13994,7 +14426,7 @@
       <w:r>
         <w:t xml:space="preserve">: nfae047. doi:</w:t>
       </w:r>
-      <w:hyperlink r:id="rId154">
+      <w:hyperlink r:id="rId155">
         <w:r>
           <w:rPr>
             <w:rStyle w:val="Hyperlink"/>
@@ -14006,8 +14438,8 @@
         <w:t xml:space="preserve">.</w:t>
       </w:r>
     </w:p>
-    <w:bookmarkEnd w:id="155"/>
-    <w:bookmarkStart w:id="157" w:name="ref-lincoln2024"/>
+    <w:bookmarkEnd w:id="156"/>
+    <w:bookmarkStart w:id="158" w:name="ref-lincoln2024"/>
     <w:p>
       <w:pPr>
         <w:pStyle w:val="Bibliography"/>
@@ -14045,7 +14477,7 @@
       <w:r>
         <w:t xml:space="preserve"> </w:t>
       </w:r>
-      <w:hyperlink r:id="rId156">
+      <w:hyperlink r:id="rId157">
         <w:r>
           <w:rPr>
             <w:rStyle w:val="Hyperlink"/>
@@ -14060,8 +14492,8 @@
         <w:t xml:space="preserve">(November 5, 2024).</w:t>
       </w:r>
     </w:p>
-    <w:bookmarkEnd w:id="157"/>
-    <w:bookmarkStart w:id="159" w:name="ref-loewenson2023"/>
+    <w:bookmarkEnd w:id="158"/>
+    <w:bookmarkStart w:id="160" w:name="ref-loewenson2023"/>
     <w:p>
       <w:pPr>
         <w:pStyle w:val="Bibliography"/>
@@ -14121,7 +14553,7 @@
       <w:r>
         <w:t xml:space="preserve"> </w:t>
       </w:r>
-      <w:hyperlink r:id="rId158">
+      <w:hyperlink r:id="rId159">
         <w:r>
           <w:rPr>
             <w:rStyle w:val="Hyperlink"/>
@@ -14133,8 +14565,8 @@
         <w:t xml:space="preserve">.</w:t>
       </w:r>
     </w:p>
-    <w:bookmarkEnd w:id="159"/>
-    <w:bookmarkStart w:id="161" w:name="ref-maclean2014"/>
+    <w:bookmarkEnd w:id="160"/>
+    <w:bookmarkStart w:id="162" w:name="ref-maclean2014"/>
     <w:p>
       <w:pPr>
         <w:pStyle w:val="Bibliography"/>
@@ -14221,7 +14653,7 @@
       <w:r>
         <w:t xml:space="preserve">61(1): 131–54. doi:</w:t>
       </w:r>
-      <w:hyperlink r:id="rId160">
+      <w:hyperlink r:id="rId161">
         <w:r>
           <w:rPr>
             <w:rStyle w:val="Hyperlink"/>
@@ -14233,8 +14665,8 @@
         <w:t xml:space="preserve">.</w:t>
       </w:r>
     </w:p>
-    <w:bookmarkEnd w:id="161"/>
-    <w:bookmarkStart w:id="163" w:name="ref-magni2024"/>
+    <w:bookmarkEnd w:id="162"/>
+    <w:bookmarkStart w:id="164" w:name="ref-magni2024"/>
     <w:p>
       <w:pPr>
         <w:pStyle w:val="Bibliography"/>
@@ -14327,7 +14759,7 @@
       <w:r>
         <w:t xml:space="preserve">77(1): 184–98. doi:</w:t>
       </w:r>
-      <w:hyperlink r:id="rId162">
+      <w:hyperlink r:id="rId163">
         <w:r>
           <w:rPr>
             <w:rStyle w:val="Hyperlink"/>
@@ -14339,8 +14771,8 @@
         <w:t xml:space="preserve">.</w:t>
       </w:r>
     </w:p>
-    <w:bookmarkEnd w:id="163"/>
-    <w:bookmarkStart w:id="165" w:name="ref-maidenberg1996"/>
+    <w:bookmarkEnd w:id="164"/>
+    <w:bookmarkStart w:id="166" w:name="ref-maidenberg1996"/>
     <w:p>
       <w:pPr>
         <w:pStyle w:val="Bibliography"/>
@@ -14378,7 +14810,7 @@
       <w:r>
         <w:t xml:space="preserve"> </w:t>
       </w:r>
-      <w:hyperlink r:id="rId164">
+      <w:hyperlink r:id="rId165">
         <w:r>
           <w:rPr>
             <w:rStyle w:val="Hyperlink"/>
@@ -14390,8 +14822,8 @@
         <w:t xml:space="preserve">.</w:t>
       </w:r>
     </w:p>
-    <w:bookmarkEnd w:id="165"/>
-    <w:bookmarkStart w:id="167" w:name="Xe3bdee6f734501fc15bb1c1270037802fed4bea"/>
+    <w:bookmarkEnd w:id="166"/>
+    <w:bookmarkStart w:id="168" w:name="Xe3bdee6f734501fc15bb1c1270037802fed4bea"/>
     <w:p>
       <w:pPr>
         <w:pStyle w:val="Bibliography"/>
@@ -14508,7 +14940,7 @@
       <w:r>
         <w:t xml:space="preserve"> </w:t>
       </w:r>
-      <w:hyperlink r:id="rId166">
+      <w:hyperlink r:id="rId167">
         <w:r>
           <w:rPr>
             <w:rStyle w:val="Hyperlink"/>
@@ -14520,8 +14952,8 @@
         <w:t xml:space="preserve">.</w:t>
       </w:r>
     </w:p>
-    <w:bookmarkEnd w:id="167"/>
-    <w:bookmarkStart w:id="169" w:name="ref-mcneish2023"/>
+    <w:bookmarkEnd w:id="168"/>
+    <w:bookmarkStart w:id="170" w:name="ref-mcneish2023"/>
     <w:p>
       <w:pPr>
         <w:pStyle w:val="Bibliography"/>
@@ -14584,7 +15016,7 @@
       <w:r>
         <w:t xml:space="preserve">55(8): 4269–90. doi:</w:t>
       </w:r>
-      <w:hyperlink r:id="rId168">
+      <w:hyperlink r:id="rId169">
         <w:r>
           <w:rPr>
             <w:rStyle w:val="Hyperlink"/>
@@ -14596,8 +15028,8 @@
         <w:t xml:space="preserve">.</w:t>
       </w:r>
     </w:p>
-    <w:bookmarkEnd w:id="169"/>
-    <w:bookmarkStart w:id="171" w:name="ref-mcneish2020"/>
+    <w:bookmarkEnd w:id="170"/>
+    <w:bookmarkStart w:id="172" w:name="ref-mcneish2020"/>
     <w:p>
       <w:pPr>
         <w:pStyle w:val="Bibliography"/>
@@ -14627,7 +15059,7 @@
       <w:r>
         <w:t xml:space="preserve">52(6): 2287–2305. doi:</w:t>
       </w:r>
-      <w:hyperlink r:id="rId170">
+      <w:hyperlink r:id="rId171">
         <w:r>
           <w:rPr>
             <w:rStyle w:val="Hyperlink"/>
@@ -14639,8 +15071,8 @@
         <w:t xml:space="preserve">.</w:t>
       </w:r>
     </w:p>
-    <w:bookmarkEnd w:id="171"/>
-    <w:bookmarkStart w:id="173" w:name="ref-mena2020"/>
+    <w:bookmarkEnd w:id="172"/>
+    <w:bookmarkStart w:id="174" w:name="ref-mena2020"/>
     <w:p>
       <w:pPr>
         <w:pStyle w:val="Bibliography"/>
@@ -14669,7 +15101,7 @@
       <w:r>
         <w:t xml:space="preserve"> </w:t>
       </w:r>
-      <w:hyperlink r:id="rId172">
+      <w:hyperlink r:id="rId173">
         <w:r>
           <w:rPr>
             <w:rStyle w:val="Hyperlink"/>
@@ -14681,8 +15113,8 @@
         <w:t xml:space="preserve">.</w:t>
       </w:r>
     </w:p>
-    <w:bookmarkEnd w:id="173"/>
-    <w:bookmarkStart w:id="175" w:name="ref-milton2021"/>
+    <w:bookmarkEnd w:id="174"/>
+    <w:bookmarkStart w:id="176" w:name="ref-milton2021"/>
     <w:p>
       <w:pPr>
         <w:pStyle w:val="Bibliography"/>
@@ -14787,7 +15219,7 @@
       <w:r>
         <w:t xml:space="preserve">. George Washington University. doi:</w:t>
       </w:r>
-      <w:hyperlink r:id="rId174">
+      <w:hyperlink r:id="rId175">
         <w:r>
           <w:rPr>
             <w:rStyle w:val="Hyperlink"/>
@@ -14799,8 +15231,8 @@
         <w:t xml:space="preserve">.</w:t>
       </w:r>
     </w:p>
-    <w:bookmarkEnd w:id="175"/>
-    <w:bookmarkStart w:id="177" w:name="ref-nadeau1993"/>
+    <w:bookmarkEnd w:id="176"/>
+    <w:bookmarkStart w:id="178" w:name="ref-nadeau1993"/>
     <w:p>
       <w:pPr>
         <w:pStyle w:val="Bibliography"/>
@@ -14881,7 +15313,7 @@
       <w:r>
         <w:t xml:space="preserve">23(4): 553–63. doi:</w:t>
       </w:r>
-      <w:hyperlink r:id="rId176">
+      <w:hyperlink r:id="rId177">
         <w:r>
           <w:rPr>
             <w:rStyle w:val="Hyperlink"/>
@@ -14893,8 +15325,8 @@
         <w:t xml:space="preserve">.</w:t>
       </w:r>
     </w:p>
-    <w:bookmarkEnd w:id="177"/>
-    <w:bookmarkStart w:id="179" w:name="ref-nadeem2024"/>
+    <w:bookmarkEnd w:id="178"/>
+    <w:bookmarkStart w:id="180" w:name="ref-nadeem2024"/>
     <w:p>
       <w:pPr>
         <w:pStyle w:val="Bibliography"/>
@@ -14941,7 +15373,7 @@
       <w:r>
         <w:t xml:space="preserve"> </w:t>
       </w:r>
-      <w:hyperlink r:id="rId178">
+      <w:hyperlink r:id="rId179">
         <w:r>
           <w:rPr>
             <w:rStyle w:val="Hyperlink"/>
@@ -14956,8 +15388,8 @@
         <w:t xml:space="preserve">(November 5, 2024).</w:t>
       </w:r>
     </w:p>
-    <w:bookmarkEnd w:id="179"/>
-    <w:bookmarkStart w:id="181" w:name="ref-nevadasecretaryofstate2023"/>
+    <w:bookmarkEnd w:id="180"/>
+    <w:bookmarkStart w:id="182" w:name="ref-nevadasecretaryofstate2023"/>
     <w:p>
       <w:pPr>
         <w:pStyle w:val="Bibliography"/>
@@ -15028,7 +15460,7 @@
       <w:r>
         <w:t xml:space="preserve"> </w:t>
       </w:r>
-      <w:hyperlink r:id="rId180">
+      <w:hyperlink r:id="rId181">
         <w:r>
           <w:rPr>
             <w:rStyle w:val="Hyperlink"/>
@@ -15043,8 +15475,8 @@
         <w:t xml:space="preserve">(November 5, 2024).</w:t>
       </w:r>
     </w:p>
-    <w:bookmarkEnd w:id="181"/>
-    <w:bookmarkStart w:id="183" w:name="ref-nflfootballoperations2022"/>
+    <w:bookmarkEnd w:id="182"/>
+    <w:bookmarkStart w:id="184" w:name="ref-nflfootballoperations2022"/>
     <w:p>
       <w:pPr>
         <w:pStyle w:val="Bibliography"/>
@@ -15070,7 +15502,7 @@
       <w:r>
         <w:t xml:space="preserve"> </w:t>
       </w:r>
-      <w:hyperlink r:id="rId182">
+      <w:hyperlink r:id="rId183">
         <w:r>
           <w:rPr>
             <w:rStyle w:val="Hyperlink"/>
@@ -15082,8 +15514,8 @@
         <w:t xml:space="preserve">.</w:t>
       </w:r>
     </w:p>
-    <w:bookmarkEnd w:id="183"/>
-    <w:bookmarkStart w:id="185" w:name="ref-pape2024"/>
+    <w:bookmarkEnd w:id="184"/>
+    <w:bookmarkStart w:id="186" w:name="ref-pape2024"/>
     <w:p>
       <w:pPr>
         <w:pStyle w:val="Bibliography"/>
@@ -15167,7 +15599,7 @@
       <w:r>
         <w:t xml:space="preserve">: 00220027241267216. doi:</w:t>
       </w:r>
-      <w:hyperlink r:id="rId184">
+      <w:hyperlink r:id="rId185">
         <w:r>
           <w:rPr>
             <w:rStyle w:val="Hyperlink"/>
@@ -15179,8 +15611,8 @@
         <w:t xml:space="preserve">.</w:t>
       </w:r>
     </w:p>
-    <w:bookmarkEnd w:id="185"/>
-    <w:bookmarkStart w:id="187" w:name="ref-powerthepolls2020"/>
+    <w:bookmarkEnd w:id="186"/>
+    <w:bookmarkStart w:id="188" w:name="ref-powerthepolls2020"/>
     <w:p>
       <w:pPr>
         <w:pStyle w:val="Bibliography"/>
@@ -15242,7 +15674,7 @@
       <w:r>
         <w:t xml:space="preserve"> </w:t>
       </w:r>
-      <w:hyperlink r:id="rId186">
+      <w:hyperlink r:id="rId187">
         <w:r>
           <w:rPr>
             <w:rStyle w:val="Hyperlink"/>
@@ -15254,8 +15686,8 @@
         <w:t xml:space="preserve">.</w:t>
       </w:r>
     </w:p>
-    <w:bookmarkEnd w:id="187"/>
-    <w:bookmarkStart w:id="189" w:name="ref-robitzsch2020"/>
+    <w:bookmarkEnd w:id="188"/>
+    <w:bookmarkStart w:id="190" w:name="ref-robitzsch2020"/>
     <w:p>
       <w:pPr>
         <w:pStyle w:val="Bibliography"/>
@@ -15357,7 +15789,7 @@
       <w:r>
         <w:t xml:space="preserve">5. doi:</w:t>
       </w:r>
-      <w:hyperlink r:id="rId188">
+      <w:hyperlink r:id="rId189">
         <w:r>
           <w:rPr>
             <w:rStyle w:val="Hyperlink"/>
@@ -15369,8 +15801,8 @@
         <w:t xml:space="preserve">.</w:t>
       </w:r>
     </w:p>
-    <w:bookmarkEnd w:id="189"/>
-    <w:bookmarkStart w:id="191" w:name="ref-ross2020"/>
+    <w:bookmarkEnd w:id="190"/>
+    <w:bookmarkStart w:id="192" w:name="ref-ross2020"/>
     <w:p>
       <w:pPr>
         <w:pStyle w:val="Bibliography"/>
@@ -15412,7 +15844,7 @@
       <w:r>
         <w:t xml:space="preserve"> </w:t>
       </w:r>
-      <w:hyperlink r:id="rId190">
+      <w:hyperlink r:id="rId191">
         <w:r>
           <w:rPr>
             <w:rStyle w:val="Hyperlink"/>
@@ -15424,8 +15856,8 @@
         <w:t xml:space="preserve">.</w:t>
       </w:r>
     </w:p>
-    <w:bookmarkEnd w:id="191"/>
-    <w:bookmarkStart w:id="193" w:name="ref-sances2015"/>
+    <w:bookmarkEnd w:id="192"/>
+    <w:bookmarkStart w:id="194" w:name="ref-sances2015"/>
     <w:p>
       <w:pPr>
         <w:pStyle w:val="Bibliography"/>
@@ -15482,7 +15914,7 @@
       <w:r>
         <w:t xml:space="preserve">40: 176–88. doi:</w:t>
       </w:r>
-      <w:hyperlink r:id="rId192">
+      <w:hyperlink r:id="rId193">
         <w:r>
           <w:rPr>
             <w:rStyle w:val="Hyperlink"/>
@@ -15494,8 +15926,8 @@
         <w:t xml:space="preserve">.</w:t>
       </w:r>
     </w:p>
-    <w:bookmarkEnd w:id="193"/>
-    <w:bookmarkStart w:id="195" w:name="ref-spearman1907"/>
+    <w:bookmarkEnd w:id="194"/>
+    <w:bookmarkStart w:id="196" w:name="ref-spearman1907"/>
     <w:p>
       <w:pPr>
         <w:pStyle w:val="Bibliography"/>
@@ -15558,7 +15990,7 @@
       <w:r>
         <w:t xml:space="preserve">18(2): 161–69. doi:</w:t>
       </w:r>
-      <w:hyperlink r:id="rId194">
+      <w:hyperlink r:id="rId195">
         <w:r>
           <w:rPr>
             <w:rStyle w:val="Hyperlink"/>
@@ -15570,8 +16002,8 @@
         <w:t xml:space="preserve">.</w:t>
       </w:r>
     </w:p>
-    <w:bookmarkEnd w:id="195"/>
-    <w:bookmarkStart w:id="197" w:name="ref-steinhauer2020"/>
+    <w:bookmarkEnd w:id="196"/>
+    <w:bookmarkStart w:id="198" w:name="ref-steinhauer2020"/>
     <w:p>
       <w:pPr>
         <w:pStyle w:val="Bibliography"/>
@@ -15640,7 +16072,7 @@
       <w:r>
         <w:t xml:space="preserve"> </w:t>
       </w:r>
-      <w:hyperlink r:id="rId196">
+      <w:hyperlink r:id="rId197">
         <w:r>
           <w:rPr>
             <w:rStyle w:val="Hyperlink"/>
@@ -15652,8 +16084,8 @@
         <w:t xml:space="preserve">.</w:t>
       </w:r>
     </w:p>
-    <w:bookmarkEnd w:id="197"/>
-    <w:bookmarkStart w:id="199" w:name="ref-stewart2022"/>
+    <w:bookmarkEnd w:id="198"/>
+    <w:bookmarkStart w:id="200" w:name="ref-stewart2022"/>
     <w:p>
       <w:pPr>
         <w:pStyle w:val="Bibliography"/>
@@ -15692,7 +16124,7 @@
       <w:r>
         <w:t xml:space="preserve">151(4): 234–53. doi:</w:t>
       </w:r>
-      <w:hyperlink r:id="rId198">
+      <w:hyperlink r:id="rId199">
         <w:r>
           <w:rPr>
             <w:rStyle w:val="Hyperlink"/>
@@ -15704,8 +16136,8 @@
         <w:t xml:space="preserve">.</w:t>
       </w:r>
     </w:p>
-    <w:bookmarkEnd w:id="199"/>
-    <w:bookmarkStart w:id="200" w:name="ref-vanbavel2021"/>
+    <w:bookmarkEnd w:id="200"/>
+    <w:bookmarkStart w:id="201" w:name="ref-vanbavel2021"/>
     <w:p>
       <w:pPr>
         <w:pStyle w:val="Bibliography"/>
@@ -15727,8 +16159,8 @@
         <w:t xml:space="preserve">. First edition. New York: Little, Brown Spark.</w:t>
       </w:r>
     </w:p>
-    <w:bookmarkEnd w:id="200"/>
-    <w:bookmarkStart w:id="202" w:name="ref-wang2013"/>
+    <w:bookmarkEnd w:id="201"/>
+    <w:bookmarkStart w:id="203" w:name="ref-wang2013"/>
     <w:p>
       <w:pPr>
         <w:pStyle w:val="Bibliography"/>
@@ -15894,7 +16326,7 @@
       <w:r>
         <w:t xml:space="preserve">, ed. Todd D. Little. Oxford University Press, 0. doi:</w:t>
       </w:r>
-      <w:hyperlink r:id="rId201">
+      <w:hyperlink r:id="rId202">
         <w:r>
           <w:rPr>
             <w:rStyle w:val="Hyperlink"/>
@@ -15906,8 +16338,8 @@
         <w:t xml:space="preserve">.</w:t>
       </w:r>
     </w:p>
-    <w:bookmarkEnd w:id="202"/>
-    <w:bookmarkStart w:id="204" w:name="ref-wetheveterans2022"/>
+    <w:bookmarkEnd w:id="203"/>
+    <w:bookmarkStart w:id="205" w:name="ref-wetheveterans2022"/>
     <w:p>
       <w:pPr>
         <w:pStyle w:val="Bibliography"/>
@@ -15945,7 +16377,7 @@
       <w:r>
         <w:t xml:space="preserve"> </w:t>
       </w:r>
-      <w:hyperlink r:id="rId203">
+      <w:hyperlink r:id="rId204">
         <w:r>
           <w:rPr>
             <w:rStyle w:val="Hyperlink"/>
@@ -15957,8 +16389,8 @@
         <w:t xml:space="preserve">.</w:t>
       </w:r>
     </w:p>
-    <w:bookmarkEnd w:id="204"/>
-    <w:bookmarkStart w:id="206" w:name="ref-widaman2022"/>
+    <w:bookmarkEnd w:id="205"/>
+    <w:bookmarkStart w:id="207" w:name="ref-widaman2022"/>
     <w:p>
       <w:pPr>
         <w:pStyle w:val="Bibliography"/>
@@ -15988,7 +16420,7 @@
       <w:r>
         <w:t xml:space="preserve">55(2): 788–806. doi:</w:t>
       </w:r>
-      <w:hyperlink r:id="rId205">
+      <w:hyperlink r:id="rId206">
         <w:r>
           <w:rPr>
             <w:rStyle w:val="Hyperlink"/>
@@ -16000,8 +16432,8 @@
         <w:t xml:space="preserve">.</w:t>
       </w:r>
     </w:p>
-    <w:bookmarkEnd w:id="206"/>
-    <w:bookmarkStart w:id="208" w:name="ref-widaman2024"/>
+    <w:bookmarkEnd w:id="207"/>
+    <w:bookmarkStart w:id="209" w:name="ref-widaman2024"/>
     <w:p>
       <w:pPr>
         <w:pStyle w:val="Bibliography"/>
@@ -16103,7 +16535,7 @@
       <w:r>
         <w:t xml:space="preserve">84(4): 637–59. doi:</w:t>
       </w:r>
-      <w:hyperlink r:id="rId207">
+      <w:hyperlink r:id="rId208">
         <w:r>
           <w:rPr>
             <w:rStyle w:val="Hyperlink"/>
@@ -16115,8 +16547,8 @@
         <w:t xml:space="preserve">.</w:t>
       </w:r>
     </w:p>
-    <w:bookmarkEnd w:id="208"/>
-    <w:bookmarkStart w:id="210" w:name="ref-wire2024"/>
+    <w:bookmarkEnd w:id="209"/>
+    <w:bookmarkStart w:id="211" w:name="ref-wire2024"/>
     <w:p>
       <w:pPr>
         <w:pStyle w:val="Bibliography"/>
@@ -16133,7 +16565,7 @@
       <w:r>
         <w:t xml:space="preserve"> </w:t>
       </w:r>
-      <w:hyperlink r:id="rId209">
+      <w:hyperlink r:id="rId210">
         <w:r>
           <w:rPr>
             <w:rStyle w:val="Hyperlink"/>
@@ -16148,8 +16580,8 @@
         <w:t xml:space="preserve">(November 5, 2024).</w:t>
       </w:r>
     </w:p>
-    <w:bookmarkEnd w:id="210"/>
-    <w:bookmarkStart w:id="212" w:name="ref-xiao2016"/>
+    <w:bookmarkEnd w:id="211"/>
+    <w:bookmarkStart w:id="213" w:name="ref-xiao2016"/>
     <w:p>
       <w:pPr>
         <w:pStyle w:val="Bibliography"/>
@@ -16212,7 +16644,7 @@
       <w:r>
         <w:t xml:space="preserve"> </w:t>
       </w:r>
-      <w:hyperlink r:id="rId211">
+      <w:hyperlink r:id="rId212">
         <w:r>
           <w:rPr>
             <w:rStyle w:val="Hyperlink"/>
@@ -16227,8 +16659,8 @@
         <w:t xml:space="preserve">(October 26, 2024).</w:t>
       </w:r>
     </w:p>
-    <w:bookmarkEnd w:id="212"/>
-    <w:bookmarkStart w:id="214" w:name="ref-xiao2012"/>
+    <w:bookmarkEnd w:id="213"/>
+    <w:bookmarkStart w:id="215" w:name="ref-xiao2012"/>
     <w:p>
       <w:pPr>
         <w:pStyle w:val="Bibliography"/>
@@ -16324,7 +16756,7 @@
       <w:r>
         <w:t xml:space="preserve">38(7): 959–72. doi:</w:t>
       </w:r>
-      <w:hyperlink r:id="rId213">
+      <w:hyperlink r:id="rId214">
         <w:r>
           <w:rPr>
             <w:rStyle w:val="Hyperlink"/>
@@ -16336,9 +16768,9 @@
         <w:t xml:space="preserve">.</w:t>
       </w:r>
     </w:p>
-    <w:bookmarkEnd w:id="214"/>
     <w:bookmarkEnd w:id="215"/>
     <w:bookmarkEnd w:id="216"/>
+    <w:bookmarkEnd w:id="217"/>
     <w:sectPr>
       <w:footerReference r:id="rId10" w:type="even"/>
       <w:footerReference r:id="rId9" w:type="default"/>
@@ -16892,7 +17324,7 @@
       </w:r>
     </w:p>
   </w:footnote>
-  <w:footnote w:id="64">
+  <w:footnote w:id="65">
     <w:p>
       <w:pPr>
         <w:pStyle w:val="FootnoteText"/>
@@ -16917,7 +17349,7 @@
           <w:rPr>
             <w:rStyle w:val="Hyperlink"/>
           </w:rPr>
-          <w:t xml:space="preserve">Table 5</w:t>
+          <w:t xml:space="preserve">Table 6</w:t>
         </w:r>
       </w:hyperlink>
       <w:r>
@@ -16928,7 +17360,7 @@
       </w:r>
     </w:p>
   </w:footnote>
-  <w:footnote w:id="74">
+  <w:footnote w:id="75">
     <w:p>
       <w:pPr>
         <w:pStyle w:val="FootnoteText"/>
@@ -16947,7 +17379,7 @@
       </w:r>
     </w:p>
   </w:footnote>
-  <w:footnote w:id="83">
+  <w:footnote w:id="84">
     <w:p>
       <w:pPr>
         <w:pStyle w:val="FootnoteText"/>
@@ -19693,6 +20125,9 @@
     <w:abstractNumId w:val="991"/>
   </w:num>
   <w:num w:numId="1003">
+    <w:abstractNumId w:val="991"/>
+  </w:num>
+  <w:num w:numId="1004">
     <w:abstractNumId w:val="991"/>
   </w:num>
 </w:numbering>

</xml_diff>